<commit_message>
updated the optional features
commit by nabeel siddiqui 14682
</commit_message>
<xml_diff>
--- a/Feasibility Report Shahzaib's task/Feasibility Report Tasks .docx
+++ b/Feasibility Report Shahzaib's task/Feasibility Report Tasks .docx
@@ -1,6 +1,6 @@
 
 <file path=word/document.xml><?xml version="1.0" encoding="utf-8"?>
-<w:document xmlns:wpc="http://schemas.microsoft.com/office/word/2010/wordprocessingCanvas" xmlns:cx="http://schemas.microsoft.com/office/drawing/2014/chartex" xmlns:cx1="http://schemas.microsoft.com/office/drawing/2015/9/8/chartex" xmlns:mc="http://schemas.openxmlformats.org/markup-compatibility/2006" xmlns:o="urn:schemas-microsoft-com:office:office" xmlns:r="http://schemas.openxmlformats.org/officeDocument/2006/relationships" xmlns:m="http://schemas.openxmlformats.org/officeDocument/2006/math" xmlns:v="urn:schemas-microsoft-com:vml" xmlns:wp14="http://schemas.microsoft.com/office/word/2010/wordprocessingDrawing" xmlns:wp="http://schemas.openxmlformats.org/drawingml/2006/wordprocessingDrawing" xmlns:w10="urn:schemas-microsoft-com:office:word" xmlns:w="http://schemas.openxmlformats.org/wordprocessingml/2006/main" xmlns:w14="http://schemas.microsoft.com/office/word/2010/wordml" xmlns:w15="http://schemas.microsoft.com/office/word/2012/wordml" xmlns:w16se="http://schemas.microsoft.com/office/word/2015/wordml/symex" xmlns:wpg="http://schemas.microsoft.com/office/word/2010/wordprocessingGroup" xmlns:wpi="http://schemas.microsoft.com/office/word/2010/wordprocessingInk" xmlns:wne="http://schemas.microsoft.com/office/word/2006/wordml" xmlns:wps="http://schemas.microsoft.com/office/word/2010/wordprocessingShape" mc:Ignorable="w14 w15 w16se wp14">
+<w:document xmlns:wpc="http://schemas.microsoft.com/office/word/2010/wordprocessingCanvas" xmlns:mc="http://schemas.openxmlformats.org/markup-compatibility/2006" xmlns:o="urn:schemas-microsoft-com:office:office" xmlns:r="http://schemas.openxmlformats.org/officeDocument/2006/relationships" xmlns:m="http://schemas.openxmlformats.org/officeDocument/2006/math" xmlns:v="urn:schemas-microsoft-com:vml" xmlns:wp14="http://schemas.microsoft.com/office/word/2010/wordprocessingDrawing" xmlns:wp="http://schemas.openxmlformats.org/drawingml/2006/wordprocessingDrawing" xmlns:w10="urn:schemas-microsoft-com:office:word" xmlns:w="http://schemas.openxmlformats.org/wordprocessingml/2006/main" xmlns:w14="http://schemas.microsoft.com/office/word/2010/wordml" xmlns:w15="http://schemas.microsoft.com/office/word/2012/wordml" xmlns:wpg="http://schemas.microsoft.com/office/word/2010/wordprocessingGroup" xmlns:wpi="http://schemas.microsoft.com/office/word/2010/wordprocessingInk" xmlns:wne="http://schemas.microsoft.com/office/word/2006/wordml" xmlns:wps="http://schemas.microsoft.com/office/word/2010/wordprocessingShape" mc:Ignorable="w14 w15 wp14">
   <w:body>
     <w:p>
       <w:pPr>
@@ -1829,6 +1829,27 @@
     <w:p>
       <w:pPr>
         <w:rPr>
+          <w:sz w:val="24"/>
+        </w:rPr>
+      </w:pPr>
+      <w:r>
+        <w:rPr>
+          <w:sz w:val="24"/>
+        </w:rPr>
+        <w:t xml:space="preserve">Bonus points after every </w:t>
+      </w:r>
+      <w:r>
+        <w:rPr>
+          <w:sz w:val="24"/>
+        </w:rPr>
+        <w:t>purchased.</w:t>
+      </w:r>
+      <w:bookmarkStart w:id="0" w:name="_GoBack"/>
+      <w:bookmarkEnd w:id="0"/>
+    </w:p>
+    <w:p>
+      <w:pPr>
+        <w:rPr>
           <w:sz w:val="28"/>
           <w:szCs w:val="24"/>
         </w:rPr>
@@ -1959,11 +1980,8 @@
           <w:sz w:val="32"/>
           <w:szCs w:val="32"/>
         </w:rPr>
-        <w:lastRenderedPageBreak/>
         <w:t>SUGGESTED DELIVERABLES</w:t>
       </w:r>
-      <w:bookmarkStart w:id="0" w:name="_GoBack"/>
-      <w:bookmarkEnd w:id="0"/>
     </w:p>
     <w:p>
       <w:pPr>
@@ -2970,8 +2988,8 @@
 </file>
 
 <file path=word/numbering.xml><?xml version="1.0" encoding="utf-8"?>
-<w:numbering xmlns:wpc="http://schemas.microsoft.com/office/word/2010/wordprocessingCanvas" xmlns:cx="http://schemas.microsoft.com/office/drawing/2014/chartex" xmlns:cx1="http://schemas.microsoft.com/office/drawing/2015/9/8/chartex" xmlns:mc="http://schemas.openxmlformats.org/markup-compatibility/2006" xmlns:o="urn:schemas-microsoft-com:office:office" xmlns:r="http://schemas.openxmlformats.org/officeDocument/2006/relationships" xmlns:m="http://schemas.openxmlformats.org/officeDocument/2006/math" xmlns:v="urn:schemas-microsoft-com:vml" xmlns:wp14="http://schemas.microsoft.com/office/word/2010/wordprocessingDrawing" xmlns:wp="http://schemas.openxmlformats.org/drawingml/2006/wordprocessingDrawing" xmlns:w10="urn:schemas-microsoft-com:office:word" xmlns:w="http://schemas.openxmlformats.org/wordprocessingml/2006/main" xmlns:w14="http://schemas.microsoft.com/office/word/2010/wordml" xmlns:w15="http://schemas.microsoft.com/office/word/2012/wordml" xmlns:w16se="http://schemas.microsoft.com/office/word/2015/wordml/symex" xmlns:wpg="http://schemas.microsoft.com/office/word/2010/wordprocessingGroup" xmlns:wpi="http://schemas.microsoft.com/office/word/2010/wordprocessingInk" xmlns:wne="http://schemas.microsoft.com/office/word/2006/wordml" xmlns:wps="http://schemas.microsoft.com/office/word/2010/wordprocessingShape" mc:Ignorable="w14 w15 w16se wp14">
-  <w:abstractNum w:abstractNumId="0" w15:restartNumberingAfterBreak="0">
+<w:numbering xmlns:wpc="http://schemas.microsoft.com/office/word/2010/wordprocessingCanvas" xmlns:mc="http://schemas.openxmlformats.org/markup-compatibility/2006" xmlns:o="urn:schemas-microsoft-com:office:office" xmlns:r="http://schemas.openxmlformats.org/officeDocument/2006/relationships" xmlns:m="http://schemas.openxmlformats.org/officeDocument/2006/math" xmlns:v="urn:schemas-microsoft-com:vml" xmlns:wp14="http://schemas.microsoft.com/office/word/2010/wordprocessingDrawing" xmlns:wp="http://schemas.openxmlformats.org/drawingml/2006/wordprocessingDrawing" xmlns:w10="urn:schemas-microsoft-com:office:word" xmlns:w="http://schemas.openxmlformats.org/wordprocessingml/2006/main" xmlns:w14="http://schemas.microsoft.com/office/word/2010/wordml" xmlns:w15="http://schemas.microsoft.com/office/word/2012/wordml" xmlns:wpg="http://schemas.microsoft.com/office/word/2010/wordprocessingGroup" xmlns:wpi="http://schemas.microsoft.com/office/word/2010/wordprocessingInk" xmlns:wne="http://schemas.microsoft.com/office/word/2006/wordml" xmlns:wps="http://schemas.microsoft.com/office/word/2010/wordprocessingShape" mc:Ignorable="w14 w15 wp14">
+  <w:abstractNum w:abstractNumId="0">
     <w:nsid w:val="05A527C2"/>
     <w:multiLevelType w:val="hybridMultilevel"/>
     <w:tmpl w:val="E12E1B58"/>
@@ -3060,7 +3078,7 @@
       </w:pPr>
     </w:lvl>
   </w:abstractNum>
-  <w:abstractNum w:abstractNumId="1" w15:restartNumberingAfterBreak="0">
+  <w:abstractNum w:abstractNumId="1">
     <w:nsid w:val="121C76DB"/>
     <w:multiLevelType w:val="hybridMultilevel"/>
     <w:tmpl w:val="4904A886"/>
@@ -3149,7 +3167,7 @@
       </w:pPr>
     </w:lvl>
   </w:abstractNum>
-  <w:abstractNum w:abstractNumId="2" w15:restartNumberingAfterBreak="0">
+  <w:abstractNum w:abstractNumId="2">
     <w:nsid w:val="31302C93"/>
     <w:multiLevelType w:val="hybridMultilevel"/>
     <w:tmpl w:val="AC6E7C60"/>
@@ -3238,7 +3256,7 @@
       </w:pPr>
     </w:lvl>
   </w:abstractNum>
-  <w:abstractNum w:abstractNumId="3" w15:restartNumberingAfterBreak="0">
+  <w:abstractNum w:abstractNumId="3">
     <w:nsid w:val="317D4041"/>
     <w:multiLevelType w:val="hybridMultilevel"/>
     <w:tmpl w:val="AC6E7C60"/>
@@ -3327,7 +3345,7 @@
       </w:pPr>
     </w:lvl>
   </w:abstractNum>
-  <w:abstractNum w:abstractNumId="4" w15:restartNumberingAfterBreak="0">
+  <w:abstractNum w:abstractNumId="4">
     <w:nsid w:val="32B2115F"/>
     <w:multiLevelType w:val="hybridMultilevel"/>
     <w:tmpl w:val="8560139E"/>
@@ -3416,7 +3434,7 @@
       </w:pPr>
     </w:lvl>
   </w:abstractNum>
-  <w:abstractNum w:abstractNumId="5" w15:restartNumberingAfterBreak="0">
+  <w:abstractNum w:abstractNumId="5">
     <w:nsid w:val="57D973BD"/>
     <w:multiLevelType w:val="hybridMultilevel"/>
     <w:tmpl w:val="F9749FFE"/>
@@ -3529,7 +3547,7 @@
       </w:rPr>
     </w:lvl>
   </w:abstractNum>
-  <w:abstractNum w:abstractNumId="6" w15:restartNumberingAfterBreak="0">
+  <w:abstractNum w:abstractNumId="6">
     <w:nsid w:val="5E6467F2"/>
     <w:multiLevelType w:val="hybridMultilevel"/>
     <w:tmpl w:val="B6BCCC70"/>
@@ -3618,7 +3636,7 @@
       </w:pPr>
     </w:lvl>
   </w:abstractNum>
-  <w:abstractNum w:abstractNumId="7" w15:restartNumberingAfterBreak="0">
+  <w:abstractNum w:abstractNumId="7">
     <w:nsid w:val="62504FE1"/>
     <w:multiLevelType w:val="hybridMultilevel"/>
     <w:tmpl w:val="6AC464F4"/>
@@ -3707,7 +3725,7 @@
       </w:pPr>
     </w:lvl>
   </w:abstractNum>
-  <w:abstractNum w:abstractNumId="8" w15:restartNumberingAfterBreak="0">
+  <w:abstractNum w:abstractNumId="8">
     <w:nsid w:val="6A3B3574"/>
     <w:multiLevelType w:val="hybridMultilevel"/>
     <w:tmpl w:val="AAD42B80"/>
@@ -3820,7 +3838,7 @@
       </w:rPr>
     </w:lvl>
   </w:abstractNum>
-  <w:abstractNum w:abstractNumId="9" w15:restartNumberingAfterBreak="0">
+  <w:abstractNum w:abstractNumId="9">
     <w:nsid w:val="6A6C0EFB"/>
     <w:multiLevelType w:val="hybridMultilevel"/>
     <w:tmpl w:val="C778F976"/>
@@ -3933,7 +3951,7 @@
       </w:rPr>
     </w:lvl>
   </w:abstractNum>
-  <w:abstractNum w:abstractNumId="10" w15:restartNumberingAfterBreak="0">
+  <w:abstractNum w:abstractNumId="10">
     <w:nsid w:val="72527157"/>
     <w:multiLevelType w:val="hybridMultilevel"/>
     <w:tmpl w:val="4904A886"/>
@@ -4059,7 +4077,7 @@
 </file>
 
 <file path=word/styles.xml><?xml version="1.0" encoding="utf-8"?>
-<w:styles xmlns:mc="http://schemas.openxmlformats.org/markup-compatibility/2006" xmlns:r="http://schemas.openxmlformats.org/officeDocument/2006/relationships" xmlns:w="http://schemas.openxmlformats.org/wordprocessingml/2006/main" xmlns:w14="http://schemas.microsoft.com/office/word/2010/wordml" xmlns:w15="http://schemas.microsoft.com/office/word/2012/wordml" xmlns:w16se="http://schemas.microsoft.com/office/word/2015/wordml/symex" mc:Ignorable="w14 w15 w16se">
+<w:styles xmlns:mc="http://schemas.openxmlformats.org/markup-compatibility/2006" xmlns:r="http://schemas.openxmlformats.org/officeDocument/2006/relationships" xmlns:w="http://schemas.openxmlformats.org/wordprocessingml/2006/main" xmlns:w14="http://schemas.microsoft.com/office/word/2010/wordml" xmlns:w15="http://schemas.microsoft.com/office/word/2012/wordml" mc:Ignorable="w14 w15">
   <w:docDefaults>
     <w:rPrDefault>
       <w:rPr>

</xml_diff>